<commit_message>
Update Pada File Dokumentasi hasil kerja
</commit_message>
<xml_diff>
--- a/Tugas_uas_Tim_terserah_Simple_calendar.docx
+++ b/Tugas_uas_Tim_terserah_Simple_calendar.docx
@@ -155,21 +155,7 @@
         <w:rPr>
           <w:lang w:val="en-US"/>
         </w:rPr>
-        <w:t xml:space="preserve"> </w:t>
-      </w:r>
-      <w:proofErr w:type="gramStart"/>
-      <w:r>
-        <w:rPr>
-          <w:lang w:val="en-US"/>
-        </w:rPr>
-        <w:t>prototype :</w:t>
-      </w:r>
-      <w:proofErr w:type="gramEnd"/>
-      <w:r>
-        <w:rPr>
-          <w:lang w:val="en-US"/>
-        </w:rPr>
-        <w:t xml:space="preserve"> Simple Calendar</w:t>
+        <w:t xml:space="preserve"> prototype : Simple Calendar</w:t>
       </w:r>
     </w:p>
     <w:p>
@@ -190,21 +176,7 @@
         <w:rPr>
           <w:lang w:val="en-US"/>
         </w:rPr>
-        <w:t xml:space="preserve"> </w:t>
-      </w:r>
-      <w:proofErr w:type="gramStart"/>
-      <w:r>
-        <w:rPr>
-          <w:lang w:val="en-US"/>
-        </w:rPr>
-        <w:t>Prototype :</w:t>
-      </w:r>
-      <w:proofErr w:type="gramEnd"/>
-      <w:r>
-        <w:rPr>
-          <w:lang w:val="en-US"/>
-        </w:rPr>
-        <w:t xml:space="preserve"> </w:t>
+        <w:t xml:space="preserve"> Prototype : </w:t>
       </w:r>
       <w:r>
         <w:rPr>
@@ -325,7 +297,6 @@
         <w:t xml:space="preserve"> android. </w:t>
       </w:r>
       <w:proofErr w:type="spellStart"/>
-      <w:proofErr w:type="gramStart"/>
       <w:r>
         <w:rPr>
           <w:lang w:val="en-US"/>
@@ -333,7 +304,6 @@
         <w:t>miliki</w:t>
       </w:r>
       <w:proofErr w:type="spellEnd"/>
-      <w:proofErr w:type="gramEnd"/>
       <w:r>
         <w:rPr>
           <w:lang w:val="en-US"/>
@@ -781,7 +751,6 @@
         <w:t xml:space="preserve">Link </w:t>
       </w:r>
       <w:proofErr w:type="spellStart"/>
-      <w:proofErr w:type="gramStart"/>
       <w:r>
         <w:rPr>
           <w:lang w:val="en-US"/>
@@ -793,14 +762,7 @@
         <w:rPr>
           <w:lang w:val="en-US"/>
         </w:rPr>
-        <w:t xml:space="preserve"> :</w:t>
-      </w:r>
-      <w:proofErr w:type="gramEnd"/>
-      <w:r>
-        <w:rPr>
-          <w:lang w:val="en-US"/>
-        </w:rPr>
-        <w:t xml:space="preserve"> </w:t>
+        <w:t xml:space="preserve"> : </w:t>
       </w:r>
       <w:hyperlink r:id="rId5" w:history="1">
         <w:r>
@@ -822,16 +784,8 @@
         <w:rPr>
           <w:lang w:val="en-US"/>
         </w:rPr>
-        <w:t xml:space="preserve">List User </w:t>
-      </w:r>
-      <w:proofErr w:type="gramStart"/>
-      <w:r>
-        <w:rPr>
-          <w:lang w:val="en-US"/>
-        </w:rPr>
-        <w:t>story :</w:t>
-      </w:r>
-      <w:proofErr w:type="gramEnd"/>
+        <w:t>List User story :</w:t>
+      </w:r>
     </w:p>
     <w:p>
       <w:pPr>
@@ -845,7 +799,6 @@
         </w:rPr>
       </w:pPr>
       <w:proofErr w:type="spellStart"/>
-      <w:proofErr w:type="gramStart"/>
       <w:r>
         <w:rPr>
           <w:lang w:val="en-US"/>
@@ -853,7 +806,6 @@
         <w:t>sebagai</w:t>
       </w:r>
       <w:proofErr w:type="spellEnd"/>
-      <w:proofErr w:type="gramEnd"/>
       <w:r>
         <w:rPr>
           <w:lang w:val="en-US"/>
@@ -1571,7 +1523,6 @@
         </w:rPr>
       </w:pPr>
       <w:proofErr w:type="spellStart"/>
-      <w:proofErr w:type="gramStart"/>
       <w:r>
         <w:rPr>
           <w:lang w:val="en-US"/>
@@ -1579,7 +1530,6 @@
         <w:t>sebagai</w:t>
       </w:r>
       <w:proofErr w:type="spellEnd"/>
-      <w:proofErr w:type="gramEnd"/>
       <w:r>
         <w:rPr>
           <w:lang w:val="en-US"/>
@@ -2353,7 +2303,6 @@
         <w:t xml:space="preserve"> </w:t>
       </w:r>
       <w:proofErr w:type="spellStart"/>
-      <w:proofErr w:type="gramStart"/>
       <w:r>
         <w:rPr>
           <w:lang w:val="en-US"/>
@@ -2361,7 +2310,6 @@
         <w:t>beda</w:t>
       </w:r>
       <w:proofErr w:type="spellEnd"/>
-      <w:proofErr w:type="gramEnd"/>
       <w:r>
         <w:rPr>
           <w:lang w:val="en-US"/>
@@ -2381,7 +2329,6 @@
         </w:rPr>
       </w:pPr>
       <w:proofErr w:type="spellStart"/>
-      <w:proofErr w:type="gramStart"/>
       <w:r>
         <w:rPr>
           <w:lang w:val="en-US"/>
@@ -2389,7 +2336,6 @@
         <w:t>sebagai</w:t>
       </w:r>
       <w:proofErr w:type="spellEnd"/>
-      <w:proofErr w:type="gramEnd"/>
       <w:r>
         <w:rPr>
           <w:lang w:val="en-US"/>
@@ -2647,7 +2593,6 @@
         </w:rPr>
       </w:pPr>
       <w:proofErr w:type="spellStart"/>
-      <w:proofErr w:type="gramStart"/>
       <w:r>
         <w:rPr>
           <w:lang w:val="en-US"/>
@@ -2655,7 +2600,6 @@
         <w:t>sebagai</w:t>
       </w:r>
       <w:proofErr w:type="spellEnd"/>
-      <w:proofErr w:type="gramEnd"/>
       <w:r>
         <w:rPr>
           <w:lang w:val="en-US"/>
@@ -2927,7 +2871,6 @@
         </w:rPr>
       </w:pPr>
       <w:proofErr w:type="spellStart"/>
-      <w:proofErr w:type="gramStart"/>
       <w:r>
         <w:rPr>
           <w:lang w:val="en-US"/>
@@ -2935,7 +2878,6 @@
         <w:t>sebagai</w:t>
       </w:r>
       <w:proofErr w:type="spellEnd"/>
-      <w:proofErr w:type="gramEnd"/>
       <w:r>
         <w:rPr>
           <w:lang w:val="en-US"/>
@@ -3235,7 +3177,6 @@
         </w:rPr>
       </w:pPr>
       <w:proofErr w:type="spellStart"/>
-      <w:proofErr w:type="gramStart"/>
       <w:r>
         <w:rPr>
           <w:lang w:val="en-US"/>
@@ -3243,7 +3184,6 @@
         <w:t>sebagai</w:t>
       </w:r>
       <w:proofErr w:type="spellEnd"/>
-      <w:proofErr w:type="gramEnd"/>
       <w:r>
         <w:rPr>
           <w:lang w:val="en-US"/>
@@ -3683,7 +3623,6 @@
         </w:rPr>
       </w:pPr>
       <w:proofErr w:type="spellStart"/>
-      <w:proofErr w:type="gramStart"/>
       <w:r>
         <w:rPr>
           <w:lang w:val="en-US"/>
@@ -3691,7 +3630,6 @@
         <w:t>sebagai</w:t>
       </w:r>
       <w:proofErr w:type="spellEnd"/>
-      <w:proofErr w:type="gramEnd"/>
       <w:r>
         <w:rPr>
           <w:lang w:val="en-US"/>
@@ -3949,7 +3887,6 @@
         </w:rPr>
       </w:pPr>
       <w:proofErr w:type="spellStart"/>
-      <w:proofErr w:type="gramStart"/>
       <w:r>
         <w:rPr>
           <w:lang w:val="en-US"/>
@@ -3957,7 +3894,6 @@
         <w:t>sebagai</w:t>
       </w:r>
       <w:proofErr w:type="spellEnd"/>
-      <w:proofErr w:type="gramEnd"/>
       <w:r>
         <w:rPr>
           <w:lang w:val="en-US"/>
@@ -5310,7 +5246,6 @@
         <w:t xml:space="preserve">Link </w:t>
       </w:r>
       <w:proofErr w:type="spellStart"/>
-      <w:proofErr w:type="gramStart"/>
       <w:r>
         <w:rPr>
           <w:lang w:val="en-US"/>
@@ -5322,14 +5257,7 @@
         <w:rPr>
           <w:lang w:val="en-US"/>
         </w:rPr>
-        <w:t xml:space="preserve"> :</w:t>
-      </w:r>
-      <w:proofErr w:type="gramEnd"/>
-      <w:r>
-        <w:rPr>
-          <w:lang w:val="en-US"/>
-        </w:rPr>
-        <w:t xml:space="preserve"> </w:t>
+        <w:t xml:space="preserve"> : </w:t>
       </w:r>
       <w:hyperlink r:id="rId6" w:history="1">
         <w:r>
@@ -5337,7 +5265,7 @@
             <w:rStyle w:val="Hyperlink"/>
             <w:lang w:val="en-US"/>
           </w:rPr>
-          <w:t>https://trello.com/b/Sh1yOPSd/simple-calendar</w:t>
+          <w:t>https://trello.com/invite/b/Sh1yOPSd/ATTI8a673039c3e1b141359189847105a7d0E0133877/simple-calendar</w:t>
         </w:r>
       </w:hyperlink>
     </w:p>
@@ -5349,6 +5277,13 @@
       </w:pPr>
       <w:bookmarkStart w:id="0" w:name="_GoBack"/>
       <w:bookmarkEnd w:id="0"/>
+    </w:p>
+    <w:p>
+      <w:pPr>
+        <w:rPr>
+          <w:lang w:val="en-US"/>
+        </w:rPr>
+      </w:pPr>
     </w:p>
     <w:sectPr>
       <w:pgSz w:w="12240" w:h="15840"/>

</xml_diff>